<commit_message>
fix blank page in quickstart
</commit_message>
<xml_diff>
--- a/Noise Invader - Quick Start.docx
+++ b/Noise Invader - Quick Start.docx
@@ -16,15 +16,7 @@
         <w:spacing w:after="0"/>
       </w:pPr>
       <w:r>
-        <w:t xml:space="preserve">Designed by Valdemar </w:t>
-      </w:r>
-      <w:proofErr w:type="spellStart"/>
-      <w:r>
-        <w:t>Erlingsson</w:t>
-      </w:r>
-      <w:proofErr w:type="spellEnd"/>
-      <w:r>
-        <w:t xml:space="preserve"> </w:t>
+        <w:t xml:space="preserve">Designed by Valdemar Erlingsson </w:t>
       </w:r>
     </w:p>
     <w:p>
@@ -43,10 +35,7 @@
         <w:t xml:space="preserve"> </w:t>
       </w:r>
     </w:p>
-    <w:p>
-      <w:bookmarkStart w:id="0" w:name="_GoBack"/>
-      <w:bookmarkEnd w:id="0"/>
-    </w:p>
+    <w:p/>
     <w:p>
       <w:pPr>
         <w:pStyle w:val="Heading2"/>
@@ -216,11 +205,6 @@
       <w:r>
         <w:t xml:space="preserve"> This parameter can also be used to compensate if you get “chatter” while the note is decaying, it will prevent the gate from closing too quickly and then re-opening.</w:t>
       </w:r>
-    </w:p>
-    <w:p>
-      <w:pPr>
-        <w:pStyle w:val="Heading2"/>
-      </w:pPr>
     </w:p>
     <w:p>
       <w:pPr>
@@ -319,15 +303,7 @@
     </w:p>
     <w:p>
       <w:r>
-        <w:t>For most virtual/</w:t>
-      </w:r>
-      <w:proofErr w:type="spellStart"/>
-      <w:r>
-        <w:t>ampsim</w:t>
-      </w:r>
-      <w:proofErr w:type="spellEnd"/>
-      <w:r>
-        <w:t xml:space="preserve"> setups, this will work just fine.</w:t>
+        <w:t>For most virtual/ampsim setups, this will work just fine.</w:t>
       </w:r>
     </w:p>
     <w:p>
@@ -354,15 +330,7 @@
     </w:p>
     <w:p>
       <w:r>
-        <w:t>Use this setup if you want a more transparent noise reduction that does not affect the amplifier/</w:t>
-      </w:r>
-      <w:proofErr w:type="spellStart"/>
-      <w:r>
-        <w:t>ampsim</w:t>
-      </w:r>
-      <w:proofErr w:type="spellEnd"/>
-      <w:r>
-        <w:t xml:space="preserve"> in any way. It is more complicated to set up, but can give better results, especially when using a hardware preamplifier in an FX loop.</w:t>
+        <w:t>Use this setup if you want a more transparent noise reduction that does not affect the amplifier/ampsim in any way. It is more complicated to set up, but can give better results, especially when using a hardware preamplifier in an FX loop.</w:t>
       </w:r>
     </w:p>
     <w:p>
@@ -508,15 +476,7 @@
         <w:t xml:space="preserve"> then</w:t>
       </w:r>
       <w:r>
-        <w:t xml:space="preserve"> place </w:t>
-      </w:r>
-      <w:proofErr w:type="spellStart"/>
-      <w:r>
-        <w:t>NoiseInvader</w:t>
-      </w:r>
-      <w:proofErr w:type="spellEnd"/>
-      <w:r>
-        <w:t xml:space="preserve"> at the </w:t>
+        <w:t xml:space="preserve"> place NoiseInvader at the </w:t>
       </w:r>
       <w:r>
         <w:rPr>
@@ -755,21 +715,7 @@
         <w:rPr>
           <w:b/>
         </w:rPr>
-        <w:t xml:space="preserve">after your </w:t>
-      </w:r>
-      <w:proofErr w:type="spellStart"/>
-      <w:r>
-        <w:rPr>
-          <w:b/>
-        </w:rPr>
-        <w:t>ampsim</w:t>
-      </w:r>
-      <w:proofErr w:type="spellEnd"/>
-      <w:r>
-        <w:rPr>
-          <w:b/>
-        </w:rPr>
-        <w:t>/gain plugin</w:t>
+        <w:t>after your ampsim/gain plugin</w:t>
       </w:r>
       <w:r>
         <w:t>.</w:t>
@@ -1117,14 +1063,9 @@
       <w:pPr>
         <w:pStyle w:val="Heading2"/>
       </w:pPr>
-      <w:proofErr w:type="spellStart"/>
       <w:r>
         <w:lastRenderedPageBreak/>
-        <w:t>Ableton</w:t>
-      </w:r>
-      <w:proofErr w:type="spellEnd"/>
-      <w:r>
-        <w:t xml:space="preserve"> Live – In front of Amp</w:t>
+        <w:t>Ableton Live – In front of Amp</w:t>
       </w:r>
     </w:p>
     <w:p>
@@ -1389,14 +1330,9 @@
       <w:pPr>
         <w:pStyle w:val="Heading2"/>
       </w:pPr>
-      <w:proofErr w:type="spellStart"/>
       <w:r>
         <w:lastRenderedPageBreak/>
-        <w:t>Ableton</w:t>
-      </w:r>
-      <w:proofErr w:type="spellEnd"/>
-      <w:r>
-        <w:t xml:space="preserve"> Live – in the FX Loop</w:t>
+        <w:t>Ableton Live – in the FX Loop</w:t>
       </w:r>
     </w:p>
     <w:p>
@@ -1496,21 +1432,7 @@
         <w:rPr>
           <w:b/>
         </w:rPr>
-        <w:t xml:space="preserve">after your </w:t>
-      </w:r>
-      <w:proofErr w:type="spellStart"/>
-      <w:r>
-        <w:rPr>
-          <w:b/>
-        </w:rPr>
-        <w:t>ampsim</w:t>
-      </w:r>
-      <w:proofErr w:type="spellEnd"/>
-      <w:r>
-        <w:rPr>
-          <w:b/>
-        </w:rPr>
-        <w:t>/gain plugin</w:t>
+        <w:t>after your ampsim/gain plugin</w:t>
       </w:r>
       <w:r>
         <w:rPr>
@@ -1741,6 +1663,8 @@
           </wp:inline>
         </w:drawing>
       </w:r>
+      <w:bookmarkStart w:id="0" w:name="_GoBack"/>
+      <w:bookmarkEnd w:id="0"/>
     </w:p>
     <w:sectPr>
       <w:pgSz w:w="11906" w:h="16838"/>

</xml_diff>